<commit_message>
feat: preserve newlines in replace_docx_text
replace_docx_text now preserves newlines in the replacement text, so "some string" can be replaced with "some\\nstring". Newlines are written in the docx xml as <br> elements, not paragraphs. This is similar to the soft breaks inserted in MS Word when pressing <Shift-Enter>. Soft breaks will, as before, be exported as "\\n".

closes issue #41 Add breakline when using replace_docx_text method
</commit_message>
<xml_diff>
--- a/tests/resources/pears_and_apples.docx
+++ b/tests/resources/pears_and_apples.docx
@@ -5,11 +5,19 @@
     <w:p>
       <w:r>
         <w:t>Pears and Apples</w:t>
+        <w:br/>
+        <w:t>Pears</w:t>
+        <w:br/>
+        <w:t>Grapes</w:t>
       </w:r>
     </w:p>
     <w:p>
       <w:r>
-        <w:t>Apples and Pears</w:t>
+        <w:t>Apples</w:t>
+        <w:br/>
+        <w:t>Pears</w:t>
+        <w:br/>
+        <w:t>Grapes and Pears</w:t>
       </w:r>
     </w:p>
     <w:p>
@@ -21,6 +29,10 @@
           <w:highlight w:val="green"/>
         </w:rPr>
         <w:t>Apples</w:t>
+        <w:br/>
+        <w:t>Pears</w:t>
+        <w:br/>
+        <w:t>Grapes</w:t>
       </w:r>
     </w:p>
     <w:p>

</xml_diff>